<commit_message>
Update the non-coding file: Update some instructions for Solution
</commit_message>
<xml_diff>
--- a/Documentation/Documentation for BOTL Convert.docx
+++ b/Documentation/Documentation for BOTL Convert.docx
@@ -109,6 +109,7 @@
         <w:rPr>
           <w:noProof/>
           <w:sz w:val="32"/>
+          <w:lang w:val="en-SG"/>
         </w:rPr>
         <w:drawing>
           <wp:inline distT="0" distB="0" distL="0" distR="0">
@@ -313,6 +314,23 @@
       <w:r>
         <w:t xml:space="preserve">Note: there will not be any checking of input. All input are assumed to be correct. </w:t>
       </w:r>
+    </w:p>
+    <w:p>
+      <w:r>
+        <w:t>Instruction on the usage of the BOTL Convert:</w:t>
+      </w:r>
+    </w:p>
+    <w:p>
+      <w:pPr>
+        <w:pStyle w:val="ListParagraph"/>
+        <w:numPr>
+          <w:ilvl w:val="0"/>
+          <w:numId w:val="2"/>
+        </w:numPr>
+      </w:pPr>
+      <w:r>
+        <w:t xml:space="preserve">If the policy holder is the same person as the policy payer, users can leave the policy holder fields empty. It applies the same for main insured. </w:t>
+      </w:r>
       <w:bookmarkStart w:id="0" w:name="_GoBack"/>
       <w:bookmarkEnd w:id="0"/>
     </w:p>
@@ -441,17 +459,97 @@
       </w:rPr>
     </w:lvl>
   </w:abstractNum>
+  <w:abstractNum w:abstractNumId="1">
+    <w:nsid w:val="42CB39D4"/>
+    <w:multiLevelType w:val="hybridMultilevel"/>
+    <w:tmpl w:val="6D0A8E1C"/>
+    <w:lvl w:ilvl="0" w:tplc="4809000F">
+      <w:start w:val="1"/>
+      <w:numFmt w:val="decimal"/>
+      <w:lvlText w:val="%1."/>
+      <w:lvlJc w:val="left"/>
+      <w:pPr>
+        <w:ind w:left="720" w:hanging="360"/>
+      </w:pPr>
+    </w:lvl>
+    <w:lvl w:ilvl="1" w:tplc="48090019" w:tentative="1">
+      <w:start w:val="1"/>
+      <w:numFmt w:val="lowerLetter"/>
+      <w:lvlText w:val="%2."/>
+      <w:lvlJc w:val="left"/>
+      <w:pPr>
+        <w:ind w:left="1440" w:hanging="360"/>
+      </w:pPr>
+    </w:lvl>
+    <w:lvl w:ilvl="2" w:tplc="4809001B" w:tentative="1">
+      <w:start w:val="1"/>
+      <w:numFmt w:val="lowerRoman"/>
+      <w:lvlText w:val="%3."/>
+      <w:lvlJc w:val="right"/>
+      <w:pPr>
+        <w:ind w:left="2160" w:hanging="180"/>
+      </w:pPr>
+    </w:lvl>
+    <w:lvl w:ilvl="3" w:tplc="4809000F" w:tentative="1">
+      <w:start w:val="1"/>
+      <w:numFmt w:val="decimal"/>
+      <w:lvlText w:val="%4."/>
+      <w:lvlJc w:val="left"/>
+      <w:pPr>
+        <w:ind w:left="2880" w:hanging="360"/>
+      </w:pPr>
+    </w:lvl>
+    <w:lvl w:ilvl="4" w:tplc="48090019" w:tentative="1">
+      <w:start w:val="1"/>
+      <w:numFmt w:val="lowerLetter"/>
+      <w:lvlText w:val="%5."/>
+      <w:lvlJc w:val="left"/>
+      <w:pPr>
+        <w:ind w:left="3600" w:hanging="360"/>
+      </w:pPr>
+    </w:lvl>
+    <w:lvl w:ilvl="5" w:tplc="4809001B" w:tentative="1">
+      <w:start w:val="1"/>
+      <w:numFmt w:val="lowerRoman"/>
+      <w:lvlText w:val="%6."/>
+      <w:lvlJc w:val="right"/>
+      <w:pPr>
+        <w:ind w:left="4320" w:hanging="180"/>
+      </w:pPr>
+    </w:lvl>
+    <w:lvl w:ilvl="6" w:tplc="4809000F" w:tentative="1">
+      <w:start w:val="1"/>
+      <w:numFmt w:val="decimal"/>
+      <w:lvlText w:val="%7."/>
+      <w:lvlJc w:val="left"/>
+      <w:pPr>
+        <w:ind w:left="5040" w:hanging="360"/>
+      </w:pPr>
+    </w:lvl>
+    <w:lvl w:ilvl="7" w:tplc="48090019" w:tentative="1">
+      <w:start w:val="1"/>
+      <w:numFmt w:val="lowerLetter"/>
+      <w:lvlText w:val="%8."/>
+      <w:lvlJc w:val="left"/>
+      <w:pPr>
+        <w:ind w:left="5760" w:hanging="360"/>
+      </w:pPr>
+    </w:lvl>
+    <w:lvl w:ilvl="8" w:tplc="4809001B" w:tentative="1">
+      <w:start w:val="1"/>
+      <w:numFmt w:val="lowerRoman"/>
+      <w:lvlText w:val="%9."/>
+      <w:lvlJc w:val="right"/>
+      <w:pPr>
+        <w:ind w:left="6480" w:hanging="180"/>
+      </w:pPr>
+    </w:lvl>
+  </w:abstractNum>
   <w:num w:numId="1">
     <w:abstractNumId w:val="0"/>
-    <w:lvlOverride w:ilvl="0"/>
-    <w:lvlOverride w:ilvl="1"/>
-    <w:lvlOverride w:ilvl="2"/>
-    <w:lvlOverride w:ilvl="3"/>
-    <w:lvlOverride w:ilvl="4"/>
-    <w:lvlOverride w:ilvl="5"/>
-    <w:lvlOverride w:ilvl="6"/>
-    <w:lvlOverride w:ilvl="7"/>
-    <w:lvlOverride w:ilvl="8"/>
+  </w:num>
+  <w:num w:numId="2">
+    <w:abstractNumId w:val="1"/>
   </w:num>
 </w:numbering>
 </file>

</xml_diff>